<commit_message>
Revert "Deleted everything acc"
This reverts commit 4f0bff1b4e769d2f686c56b964f180ce13b8544b.
</commit_message>
<xml_diff>
--- a/Test 1 desktop.docx
+++ b/Test 1 desktop.docx
@@ -8,6 +8,25 @@
           <w:lang w:val="en-US"/>
         </w:rPr>
       </w:pPr>
+      <w:r>
+        <w:rPr>
+          <w:lang w:val="en-US"/>
+        </w:rPr>
+        <w:t>Test 1 desktop</w:t>
+      </w:r>
+    </w:p>
+    <w:p>
+      <w:pPr>
+        <w:rPr>
+          <w:lang w:val="en-US"/>
+        </w:rPr>
+      </w:pPr>
+      <w:r>
+        <w:rPr>
+          <w:lang w:val="en-US"/>
+        </w:rPr>
+        <w:t>Test 2 Laptop</w:t>
+      </w:r>
     </w:p>
     <w:sectPr>
       <w:pgSz w:w="11906" w:h="16838"/>

</xml_diff>

<commit_message>
Revert "Test 2 Laptop"
This reverts commit 9c4587b1362f41e5b1e9acdb91e3c89a8e9a1035.
</commit_message>
<xml_diff>
--- a/Test 1 desktop.docx
+++ b/Test 1 desktop.docx
@@ -13,19 +13,6 @@
           <w:lang w:val="en-US"/>
         </w:rPr>
         <w:t>Test 1 desktop</w:t>
-      </w:r>
-    </w:p>
-    <w:p>
-      <w:pPr>
-        <w:rPr>
-          <w:lang w:val="en-US"/>
-        </w:rPr>
-      </w:pPr>
-      <w:r>
-        <w:rPr>
-          <w:lang w:val="en-US"/>
-        </w:rPr>
-        <w:t>Test 2 Laptop</w:t>
       </w:r>
     </w:p>
     <w:sectPr>

</xml_diff>